<commit_message>
Mid term Project, Report, Presentation Completed
</commit_message>
<xml_diff>
--- a/Project Report/mid report.docx
+++ b/Project Report/mid report.docx
@@ -349,17 +349,8 @@
           <w:szCs w:val="28"/>
         </w:rPr>
         <w:tab/>
-        <w:t xml:space="preserve">      Univ. roll no</w:t>
-      </w:r>
-      <w:proofErr w:type="gramStart"/>
-      <w:r>
-        <w:rPr>
-          <w:sz w:val="28"/>
-          <w:szCs w:val="28"/>
-        </w:rPr>
-        <w:t>.-</w:t>
-      </w:r>
-      <w:proofErr w:type="gramEnd"/>
+        <w:t xml:space="preserve">      Univ. roll no.-</w:t>
+      </w:r>
       <w:r>
         <w:rPr>
           <w:sz w:val="28"/>
@@ -431,23 +422,7 @@
           <w:sz w:val="28"/>
           <w:szCs w:val="28"/>
         </w:rPr>
-        <w:t>Contact no. – 9646863063                          Contact no</w:t>
-      </w:r>
-      <w:proofErr w:type="gramStart"/>
-      <w:r>
-        <w:rPr>
-          <w:sz w:val="28"/>
-          <w:szCs w:val="28"/>
-        </w:rPr>
-        <w:t>.-</w:t>
-      </w:r>
-      <w:proofErr w:type="gramEnd"/>
-      <w:r>
-        <w:rPr>
-          <w:sz w:val="28"/>
-          <w:szCs w:val="28"/>
-        </w:rPr>
-        <w:t xml:space="preserve"> 8591854049   </w:t>
+        <w:t xml:space="preserve">Contact no. – 9646863063                         Contact no.- 8591854049   </w:t>
       </w:r>
     </w:p>
     <w:p>
@@ -739,7 +714,57 @@
           <w:sz w:val="32"/>
           <w:szCs w:val="32"/>
         </w:rPr>
-        <w:t>DECLARATION</w:t>
+        <w:t>DECL</w:t>
+      </w:r>
+      <w:r>
+        <w:rPr>
+          <w:b/>
+          <w:bCs/>
+          <w:spacing w:val="4"/>
+          <w:sz w:val="32"/>
+          <w:szCs w:val="32"/>
+        </w:rPr>
+        <w:softHyphen/>
+      </w:r>
+      <w:r>
+        <w:rPr>
+          <w:b/>
+          <w:bCs/>
+          <w:spacing w:val="4"/>
+          <w:sz w:val="32"/>
+          <w:szCs w:val="32"/>
+        </w:rPr>
+        <w:softHyphen/>
+      </w:r>
+      <w:r>
+        <w:rPr>
+          <w:b/>
+          <w:bCs/>
+          <w:spacing w:val="4"/>
+          <w:sz w:val="32"/>
+          <w:szCs w:val="32"/>
+        </w:rPr>
+        <w:softHyphen/>
+      </w:r>
+      <w:r>
+        <w:rPr>
+          <w:b/>
+          <w:bCs/>
+          <w:spacing w:val="4"/>
+          <w:sz w:val="32"/>
+          <w:szCs w:val="32"/>
+        </w:rPr>
+        <w:softHyphen/>
+      </w:r>
+      <w:r>
+        <w:rPr>
+          <w:b/>
+          <w:bCs/>
+          <w:spacing w:val="4"/>
+          <w:sz w:val="32"/>
+          <w:szCs w:val="32"/>
+        </w:rPr>
+        <w:t>ARATION</w:t>
       </w:r>
     </w:p>
     <w:p>
@@ -819,20 +844,60 @@
         </w:rPr>
         <w:t xml:space="preserve"> </w:t>
       </w:r>
-      <w:proofErr w:type="spellStart"/>
       <w:r>
         <w:rPr>
           <w:spacing w:val="2"/>
           <w:szCs w:val="24"/>
         </w:rPr>
-        <w:t>Jaswant</w:t>
-      </w:r>
-      <w:proofErr w:type="spellEnd"/>
+        <w:t>Jaswant Singh</w:t>
+      </w:r>
       <w:r>
         <w:rPr>
           <w:spacing w:val="2"/>
           <w:szCs w:val="24"/>
         </w:rPr>
+        <w:t xml:space="preserve"> </w:t>
+      </w:r>
+      <w:r>
+        <w:rPr>
+          <w:spacing w:val="2"/>
+          <w:szCs w:val="24"/>
+        </w:rPr>
+        <w:t xml:space="preserve">University Roll No. </w:t>
+      </w:r>
+      <w:r>
+        <w:rPr>
+          <w:spacing w:val="2"/>
+          <w:szCs w:val="24"/>
+        </w:rPr>
+        <w:t>1183</w:t>
+      </w:r>
+      <w:r>
+        <w:rPr>
+          <w:spacing w:val="2"/>
+          <w:szCs w:val="24"/>
+        </w:rPr>
+        <w:t>706</w:t>
+      </w:r>
+      <w:r>
+        <w:rPr>
+          <w:spacing w:val="2"/>
+          <w:szCs w:val="24"/>
+        </w:rPr>
+        <w:t xml:space="preserve">, </w:t>
+      </w:r>
+      <w:r>
+        <w:rPr>
+          <w:spacing w:val="2"/>
+          <w:szCs w:val="24"/>
+        </w:rPr>
+        <w:t>Baljeet</w:t>
+      </w:r>
+      <w:r>
+        <w:rPr>
+          <w:spacing w:val="2"/>
+          <w:szCs w:val="24"/>
+        </w:rPr>
         <w:t xml:space="preserve"> Singh</w:t>
       </w:r>
       <w:r>
@@ -861,199 +926,100 @@
           <w:spacing w:val="2"/>
           <w:szCs w:val="24"/>
         </w:rPr>
-        <w:t>706</w:t>
+        <w:t>691</w:t>
       </w:r>
       <w:r>
         <w:rPr>
           <w:spacing w:val="2"/>
           <w:szCs w:val="24"/>
         </w:rPr>
-        <w:t xml:space="preserve">, </w:t>
-      </w:r>
-      <w:proofErr w:type="spellStart"/>
+        <w:t xml:space="preserve"> </w:t>
+      </w:r>
       <w:r>
         <w:rPr>
           <w:spacing w:val="2"/>
           <w:szCs w:val="24"/>
         </w:rPr>
-        <w:t>Baljeet</w:t>
-      </w:r>
-      <w:proofErr w:type="spellEnd"/>
-      <w:r>
-        <w:rPr>
-          <w:spacing w:val="2"/>
-          <w:szCs w:val="24"/>
-        </w:rPr>
-        <w:t xml:space="preserve"> Singh</w:t>
-      </w:r>
-      <w:r>
-        <w:rPr>
-          <w:spacing w:val="2"/>
+        <w:t xml:space="preserve">in </w:t>
+      </w:r>
+      <w:r>
+        <w:rPr>
+          <w:spacing w:val="-1"/>
+          <w:szCs w:val="24"/>
+        </w:rPr>
+        <w:t>partial fulfillment of requirements for the award of degree of B.Tech. (</w:t>
+      </w:r>
+      <w:r>
+        <w:rPr>
+          <w:spacing w:val="-1"/>
+          <w:szCs w:val="24"/>
+        </w:rPr>
+        <w:t>Computer Science &amp; Engg.</w:t>
+      </w:r>
+      <w:r>
+        <w:rPr>
+          <w:spacing w:val="12"/>
+          <w:szCs w:val="24"/>
+        </w:rPr>
+        <w:t xml:space="preserve">) submitted in the Department of </w:t>
+      </w:r>
+      <w:r>
+        <w:rPr>
+          <w:spacing w:val="12"/>
+          <w:szCs w:val="24"/>
+        </w:rPr>
+        <w:t>Computer Science and Engineering</w:t>
+      </w:r>
+      <w:r>
+        <w:rPr>
+          <w:spacing w:val="12"/>
+          <w:szCs w:val="24"/>
+        </w:rPr>
+        <w:t xml:space="preserve"> at</w:t>
+      </w:r>
+      <w:r>
+        <w:rPr>
           <w:szCs w:val="24"/>
         </w:rPr>
         <w:t xml:space="preserve"> </w:t>
       </w:r>
       <w:r>
         <w:rPr>
-          <w:spacing w:val="2"/>
-          <w:szCs w:val="24"/>
-        </w:rPr>
-        <w:t xml:space="preserve">University Roll No. </w:t>
-      </w:r>
-      <w:r>
-        <w:rPr>
-          <w:spacing w:val="2"/>
-          <w:szCs w:val="24"/>
-        </w:rPr>
-        <w:t>1183</w:t>
-      </w:r>
-      <w:r>
-        <w:rPr>
-          <w:spacing w:val="2"/>
-          <w:szCs w:val="24"/>
-        </w:rPr>
-        <w:t>691</w:t>
-      </w:r>
-      <w:r>
-        <w:rPr>
-          <w:spacing w:val="2"/>
+          <w:spacing w:val="16"/>
+          <w:szCs w:val="24"/>
+        </w:rPr>
+        <w:t xml:space="preserve">GURU NANAK DEV ENGINEERING COLLEGE, </w:t>
+      </w:r>
+      <w:r>
+        <w:rPr>
+          <w:spacing w:val="11"/>
+          <w:szCs w:val="24"/>
+        </w:rPr>
+        <w:t xml:space="preserve">is an authentic record of our own work carried out under </w:t>
+      </w:r>
+      <w:r>
+        <w:rPr>
+          <w:spacing w:val="-32"/>
+          <w:szCs w:val="24"/>
+        </w:rPr>
+        <w:t>the</w:t>
+      </w:r>
+      <w:r>
+        <w:rPr>
+          <w:spacing w:val="-32"/>
+          <w:szCs w:val="24"/>
+        </w:rPr>
+        <w:t xml:space="preserve">  </w:t>
+      </w:r>
+      <w:r>
+        <w:rPr>
+          <w:spacing w:val="-32"/>
           <w:szCs w:val="24"/>
         </w:rPr>
         <w:t xml:space="preserve"> </w:t>
       </w:r>
       <w:r>
         <w:rPr>
-          <w:spacing w:val="2"/>
-          <w:szCs w:val="24"/>
-        </w:rPr>
-        <w:t xml:space="preserve">in </w:t>
-      </w:r>
-      <w:r>
-        <w:rPr>
-          <w:spacing w:val="-1"/>
-          <w:szCs w:val="24"/>
-        </w:rPr>
-        <w:t xml:space="preserve">partial fulfillment of requirements for the award of degree of </w:t>
-      </w:r>
-      <w:proofErr w:type="spellStart"/>
-      <w:r>
-        <w:rPr>
-          <w:spacing w:val="-1"/>
-          <w:szCs w:val="24"/>
-        </w:rPr>
-        <w:t>B.Tech</w:t>
-      </w:r>
-      <w:proofErr w:type="spellEnd"/>
-      <w:r>
-        <w:rPr>
-          <w:spacing w:val="-1"/>
-          <w:szCs w:val="24"/>
-        </w:rPr>
-        <w:t>. (</w:t>
-      </w:r>
-      <w:r>
-        <w:rPr>
-          <w:spacing w:val="-1"/>
-          <w:szCs w:val="24"/>
-        </w:rPr>
-        <w:t xml:space="preserve">Computer Science &amp; </w:t>
-      </w:r>
-      <w:proofErr w:type="spellStart"/>
-      <w:r>
-        <w:rPr>
-          <w:spacing w:val="-1"/>
-          <w:szCs w:val="24"/>
-        </w:rPr>
-        <w:t>Engg</w:t>
-      </w:r>
-      <w:proofErr w:type="spellEnd"/>
-      <w:r>
-        <w:rPr>
-          <w:spacing w:val="-1"/>
-          <w:szCs w:val="24"/>
-        </w:rPr>
-        <w:t>.</w:t>
-      </w:r>
-      <w:r>
-        <w:rPr>
-          <w:spacing w:val="12"/>
-          <w:szCs w:val="24"/>
-        </w:rPr>
-        <w:t xml:space="preserve">) </w:t>
-      </w:r>
-      <w:proofErr w:type="gramStart"/>
-      <w:r>
-        <w:rPr>
-          <w:spacing w:val="12"/>
-          <w:szCs w:val="24"/>
-        </w:rPr>
-        <w:t>submitted</w:t>
-      </w:r>
-      <w:proofErr w:type="gramEnd"/>
-      <w:r>
-        <w:rPr>
-          <w:spacing w:val="12"/>
-          <w:szCs w:val="24"/>
-        </w:rPr>
-        <w:t xml:space="preserve"> in the Department of </w:t>
-      </w:r>
-      <w:r>
-        <w:rPr>
-          <w:spacing w:val="12"/>
-          <w:szCs w:val="24"/>
-        </w:rPr>
-        <w:t>Computer Science and Engineering</w:t>
-      </w:r>
-      <w:r>
-        <w:rPr>
-          <w:spacing w:val="12"/>
-          <w:szCs w:val="24"/>
-        </w:rPr>
-        <w:t xml:space="preserve"> at</w:t>
-      </w:r>
-      <w:r>
-        <w:rPr>
-          <w:szCs w:val="24"/>
-        </w:rPr>
-        <w:t xml:space="preserve"> </w:t>
-      </w:r>
-      <w:r>
-        <w:rPr>
-          <w:spacing w:val="16"/>
-          <w:szCs w:val="24"/>
-        </w:rPr>
-        <w:t xml:space="preserve">GURU NANAK DEV ENGINEERING COLLEGE, </w:t>
-      </w:r>
-      <w:r>
-        <w:rPr>
-          <w:spacing w:val="11"/>
-          <w:szCs w:val="24"/>
-        </w:rPr>
-        <w:t xml:space="preserve">is an authentic record of our own work carried out under </w:t>
-      </w:r>
-      <w:r>
-        <w:rPr>
-          <w:spacing w:val="-32"/>
-          <w:szCs w:val="24"/>
-        </w:rPr>
-        <w:t>the</w:t>
-      </w:r>
-      <w:r>
-        <w:rPr>
-          <w:spacing w:val="-32"/>
-          <w:szCs w:val="24"/>
-        </w:rPr>
-        <w:t xml:space="preserve">  </w:t>
-      </w:r>
-      <w:r>
-        <w:rPr>
-          <w:spacing w:val="-32"/>
-          <w:szCs w:val="24"/>
-        </w:rPr>
-        <w:t xml:space="preserve"> </w:t>
-      </w:r>
-      <w:r>
-        <w:rPr>
           <w:spacing w:val="-6"/>
           <w:szCs w:val="24"/>
         </w:rPr>
@@ -1065,28 +1031,12 @@
         </w:rPr>
         <w:t xml:space="preserve">of Mr. </w:t>
       </w:r>
-      <w:proofErr w:type="spellStart"/>
-      <w:r>
-        <w:rPr>
-          <w:szCs w:val="24"/>
-        </w:rPr>
-        <w:t>Amanpreet</w:t>
-      </w:r>
-      <w:proofErr w:type="spellEnd"/>
-      <w:r>
-        <w:rPr>
-          <w:szCs w:val="24"/>
-        </w:rPr>
-        <w:t xml:space="preserve"> Singh </w:t>
-      </w:r>
-      <w:proofErr w:type="spellStart"/>
-      <w:r>
-        <w:rPr>
-          <w:szCs w:val="24"/>
-        </w:rPr>
-        <w:t>Brar</w:t>
-      </w:r>
-      <w:proofErr w:type="spellEnd"/>
+      <w:r>
+        <w:rPr>
+          <w:szCs w:val="24"/>
+        </w:rPr>
+        <w:t>Amanpreet Singh Brar</w:t>
+      </w:r>
       <w:r>
         <w:rPr>
           <w:szCs w:val="24"/>
@@ -1121,33 +1071,24 @@
           <w:szCs w:val="24"/>
         </w:rPr>
       </w:pPr>
-      <w:proofErr w:type="spellStart"/>
       <w:r>
         <w:rPr>
           <w:spacing w:val="-11"/>
           <w:szCs w:val="24"/>
         </w:rPr>
-        <w:t>Jaswant</w:t>
-      </w:r>
-      <w:proofErr w:type="spellEnd"/>
+        <w:t>Jaswant Singh</w:t>
+      </w:r>
+      <w:r>
+        <w:rPr>
+          <w:szCs w:val="24"/>
+        </w:rPr>
+        <w:t xml:space="preserve">                                   </w:t>
+      </w:r>
       <w:r>
         <w:rPr>
           <w:spacing w:val="-11"/>
           <w:szCs w:val="24"/>
         </w:rPr>
-        <w:t xml:space="preserve"> Singh</w:t>
-      </w:r>
-      <w:r>
-        <w:rPr>
-          <w:szCs w:val="24"/>
-        </w:rPr>
-        <w:t xml:space="preserve">                                   </w:t>
-      </w:r>
-      <w:r>
-        <w:rPr>
-          <w:spacing w:val="-11"/>
-          <w:szCs w:val="24"/>
-        </w:rPr>
         <w:t xml:space="preserve"> </w:t>
       </w:r>
       <w:r>
@@ -1174,14 +1115,12 @@
         </w:rPr>
         <w:t xml:space="preserve">            </w:t>
       </w:r>
-      <w:proofErr w:type="spellStart"/>
       <w:r>
         <w:rPr>
           <w:szCs w:val="24"/>
         </w:rPr>
         <w:t>Baljeet</w:t>
       </w:r>
-      <w:proofErr w:type="spellEnd"/>
       <w:r>
         <w:rPr>
           <w:szCs w:val="24"/>
@@ -1317,21 +1256,12 @@
           <w:szCs w:val="24"/>
         </w:rPr>
       </w:pPr>
-      <w:proofErr w:type="gramStart"/>
       <w:r>
         <w:rPr>
           <w:spacing w:val="-6"/>
           <w:szCs w:val="24"/>
         </w:rPr>
-        <w:t>the</w:t>
-      </w:r>
-      <w:proofErr w:type="gramEnd"/>
-      <w:r>
-        <w:rPr>
-          <w:spacing w:val="-6"/>
-          <w:szCs w:val="24"/>
-        </w:rPr>
-        <w:t xml:space="preserve"> best of my knowledge.</w:t>
+        <w:t>the best of my knowledge.</w:t>
       </w:r>
     </w:p>
     <w:p>
@@ -1364,21 +1294,12 @@
         </w:rPr>
         <w:t xml:space="preserve">Mr. </w:t>
       </w:r>
-      <w:proofErr w:type="spellStart"/>
       <w:r>
         <w:rPr>
           <w:spacing w:val="-5"/>
           <w:szCs w:val="24"/>
         </w:rPr>
-        <w:t>Amanpreet</w:t>
-      </w:r>
-      <w:proofErr w:type="spellEnd"/>
-      <w:r>
-        <w:rPr>
-          <w:spacing w:val="-5"/>
-          <w:szCs w:val="24"/>
-        </w:rPr>
-        <w:t xml:space="preserve"> Singh  </w:t>
+        <w:t xml:space="preserve">Amanpreet Singh  </w:t>
       </w:r>
     </w:p>
     <w:p>
@@ -1394,21 +1315,12 @@
           <w:szCs w:val="24"/>
         </w:rPr>
       </w:pPr>
-      <w:proofErr w:type="gramStart"/>
       <w:r>
         <w:rPr>
           <w:spacing w:val="-3"/>
           <w:szCs w:val="24"/>
         </w:rPr>
-        <w:t>HOD(</w:t>
-      </w:r>
-      <w:proofErr w:type="gramEnd"/>
-      <w:r>
-        <w:rPr>
-          <w:spacing w:val="-3"/>
-          <w:szCs w:val="24"/>
-        </w:rPr>
-        <w:t>CSE)</w:t>
+        <w:t>HOD(CSE)</w:t>
       </w:r>
     </w:p>
     <w:p>
@@ -1457,7 +1369,6 @@
         </w:rPr>
         <w:t>(</w:t>
       </w:r>
-      <w:proofErr w:type="spellStart"/>
       <w:r>
         <w:rPr>
           <w:spacing w:val="-4"/>
@@ -1470,30 +1381,13 @@
           <w:spacing w:val="-4"/>
           <w:szCs w:val="24"/>
         </w:rPr>
-        <w:t>Vivek</w:t>
-      </w:r>
-      <w:proofErr w:type="spellEnd"/>
+        <w:t>Vivek Thapar</w:t>
+      </w:r>
       <w:r>
         <w:rPr>
           <w:spacing w:val="-4"/>
           <w:szCs w:val="24"/>
         </w:rPr>
-        <w:t xml:space="preserve"> </w:t>
-      </w:r>
-      <w:proofErr w:type="spellStart"/>
-      <w:r>
-        <w:rPr>
-          <w:spacing w:val="-4"/>
-          <w:szCs w:val="24"/>
-        </w:rPr>
-        <w:t>Thapar</w:t>
-      </w:r>
-      <w:proofErr w:type="spellEnd"/>
-      <w:r>
-        <w:rPr>
-          <w:spacing w:val="-4"/>
-          <w:szCs w:val="24"/>
-        </w:rPr>
         <w:t xml:space="preserve">) </w:t>
       </w:r>
       <w:r>
@@ -1509,31 +1403,13 @@
         </w:rPr>
         <w:t>(</w:t>
       </w:r>
-      <w:proofErr w:type="spellStart"/>
       <w:r>
         <w:rPr>
           <w:spacing w:val="-2"/>
           <w:szCs w:val="24"/>
         </w:rPr>
-        <w:t>Amanpreet</w:t>
-      </w:r>
-      <w:proofErr w:type="spellEnd"/>
-      <w:r>
-        <w:rPr>
-          <w:spacing w:val="-2"/>
-          <w:szCs w:val="24"/>
-        </w:rPr>
-        <w:t xml:space="preserve"> Singh </w:t>
-      </w:r>
-      <w:proofErr w:type="spellStart"/>
-      <w:r>
-        <w:rPr>
-          <w:spacing w:val="-2"/>
-          <w:szCs w:val="24"/>
-        </w:rPr>
-        <w:t>Brar</w:t>
-      </w:r>
-      <w:proofErr w:type="spellEnd"/>
+        <w:t>Amanpreet Singh Brar</w:t>
+      </w:r>
       <w:r>
         <w:rPr>
           <w:spacing w:val="-2"/>
@@ -1560,7 +1436,7 @@
           <w:footerReference w:type="default" r:id="rId11"/>
           <w:pgSz w:w="12240" w:h="15840"/>
           <w:pgMar w:top="1360" w:right="1760" w:bottom="720" w:left="2520" w:header="720" w:footer="720" w:gutter="0"/>
-          <w:pgNumType w:start="5"/>
+          <w:pgNumType w:start="1"/>
           <w:cols w:space="720"/>
           <w:noEndnote/>
         </w:sectPr>
@@ -1584,7 +1460,6 @@
         </w:rPr>
         <w:t xml:space="preserve">                           </w:t>
       </w:r>
-      <w:proofErr w:type="gramStart"/>
       <w:r>
         <w:rPr>
           <w:spacing w:val="-19"/>
@@ -1634,7 +1509,6 @@
         </w:rPr>
         <w:t>CSE</w:t>
       </w:r>
-      <w:proofErr w:type="gramEnd"/>
     </w:p>
     <w:p>
       <w:pPr>
@@ -1699,7 +1573,6 @@
         </w:rPr>
         <w:t xml:space="preserve">anks profusely to Mr. </w:t>
       </w:r>
-      <w:proofErr w:type="spellStart"/>
       <w:r>
         <w:rPr>
           <w:rFonts w:ascii="Times New Roman" w:hAnsi="Times New Roman" w:cs="Times New Roman"/>
@@ -1708,7 +1581,6 @@
         </w:rPr>
         <w:t>Amanpreet</w:t>
       </w:r>
-      <w:proofErr w:type="spellEnd"/>
       <w:r>
         <w:rPr>
           <w:rFonts w:ascii="Times New Roman" w:hAnsi="Times New Roman" w:cs="Times New Roman"/>
@@ -1817,19 +1689,11 @@
       <w:r>
         <w:t> </w:t>
       </w:r>
-      <w:proofErr w:type="spellStart"/>
-      <w:r>
-        <w:rPr>
-          <w:b/>
-        </w:rPr>
-        <w:t>Jaswant</w:t>
-      </w:r>
-      <w:proofErr w:type="spellEnd"/>
-      <w:r>
-        <w:rPr>
-          <w:b/>
-        </w:rPr>
-        <w:t xml:space="preserve"> Singh (1183706)</w:t>
+      <w:r>
+        <w:rPr>
+          <w:b/>
+        </w:rPr>
+        <w:t>Jaswant Singh (1183706)</w:t>
       </w:r>
     </w:p>
     <w:p>
@@ -1843,39 +1707,23 @@
         </w:rPr>
         <w:t xml:space="preserve"> </w:t>
       </w:r>
-      <w:proofErr w:type="spellStart"/>
       <w:r>
         <w:rPr>
           <w:b/>
         </w:rPr>
         <w:t>Baljeet</w:t>
       </w:r>
-      <w:proofErr w:type="spellEnd"/>
-      <w:r>
-        <w:rPr>
-          <w:b/>
-        </w:rPr>
-        <w:t xml:space="preserve"> </w:t>
-      </w:r>
-      <w:proofErr w:type="gramStart"/>
-      <w:r>
-        <w:rPr>
-          <w:b/>
-        </w:rPr>
-        <w:t>Singh</w:t>
-      </w:r>
-      <w:r>
-        <w:rPr>
-          <w:b/>
-        </w:rPr>
-        <w:t xml:space="preserve">  (</w:t>
-      </w:r>
-      <w:proofErr w:type="gramEnd"/>
-      <w:r>
-        <w:rPr>
-          <w:b/>
-        </w:rPr>
-        <w:t>1183</w:t>
+      <w:r>
+        <w:rPr>
+          <w:b/>
+        </w:rPr>
+        <w:t xml:space="preserve"> Singh</w:t>
+      </w:r>
+      <w:r>
+        <w:rPr>
+          <w:b/>
+        </w:rPr>
+        <w:t xml:space="preserve">  (1183</w:t>
       </w:r>
       <w:r>
         <w:rPr>
@@ -2217,13 +2065,7 @@
               <w:rPr>
                 <w:rFonts w:eastAsia="Times New Roman"/>
               </w:rPr>
-              <w:t>1-</w:t>
-            </w:r>
-            <w:r>
-              <w:rPr>
-                <w:rFonts w:eastAsia="Times New Roman"/>
-              </w:rPr>
-              <w:t>2</w:t>
+              <w:t>1</w:t>
             </w:r>
           </w:p>
         </w:tc>
@@ -2315,7 +2157,7 @@
               <w:rPr>
                 <w:rFonts w:eastAsia="Times New Roman"/>
               </w:rPr>
-              <w:t>3-5</w:t>
+              <w:t>2</w:t>
             </w:r>
           </w:p>
         </w:tc>
@@ -2411,7 +2253,7 @@
               <w:rPr>
                 <w:rFonts w:eastAsia="Times New Roman"/>
               </w:rPr>
-              <w:t>6</w:t>
+              <w:t>4</w:t>
             </w:r>
           </w:p>
         </w:tc>
@@ -2514,7 +2356,7 @@
               <w:rPr>
                 <w:rFonts w:eastAsia="Times New Roman"/>
               </w:rPr>
-              <w:t>8</w:t>
+              <w:t>5</w:t>
             </w:r>
           </w:p>
         </w:tc>
@@ -2611,7 +2453,7 @@
               <w:rPr>
                 <w:rFonts w:eastAsia="Times New Roman"/>
               </w:rPr>
-              <w:t>9</w:t>
+              <w:t>6</w:t>
             </w:r>
           </w:p>
         </w:tc>
@@ -2710,20 +2552,10 @@
               <w:rPr>
                 <w:rFonts w:eastAsia="Times New Roman"/>
               </w:rPr>
-              <w:t>10</w:t>
+              <w:t>7-8</w:t>
             </w:r>
-            <w:r>
-              <w:rPr>
-                <w:rFonts w:eastAsia="Times New Roman"/>
-              </w:rPr>
-              <w:t>-1</w:t>
-            </w:r>
-            <w:r>
-              <w:rPr>
-                <w:rFonts w:eastAsia="Times New Roman"/>
-              </w:rPr>
-              <w:t>2</w:t>
-            </w:r>
+            <w:bookmarkStart w:id="0" w:name="_GoBack"/>
+            <w:bookmarkEnd w:id="0"/>
           </w:p>
         </w:tc>
       </w:tr>
@@ -2819,19 +2651,7 @@
               <w:rPr>
                 <w:rFonts w:eastAsia="Times New Roman"/>
               </w:rPr>
-              <w:t>13</w:t>
-            </w:r>
-            <w:r>
-              <w:rPr>
-                <w:rFonts w:eastAsia="Times New Roman"/>
-              </w:rPr>
-              <w:t>-</w:t>
-            </w:r>
-            <w:r>
-              <w:rPr>
-                <w:rFonts w:eastAsia="Times New Roman"/>
-              </w:rPr>
-              <w:t>17</w:t>
+              <w:t>9-11</w:t>
             </w:r>
           </w:p>
         </w:tc>
@@ -2928,7 +2748,7 @@
               <w:rPr>
                 <w:rFonts w:eastAsia="Times New Roman"/>
               </w:rPr>
-              <w:t>18</w:t>
+              <w:t>12</w:t>
             </w:r>
           </w:p>
         </w:tc>
@@ -3025,7 +2845,7 @@
               <w:rPr>
                 <w:rFonts w:eastAsia="Times New Roman"/>
               </w:rPr>
-              <w:t>19</w:t>
+              <w:t>13</w:t>
             </w:r>
           </w:p>
         </w:tc>
@@ -3103,6 +2923,22 @@
           <w:sz w:val="32"/>
           <w:szCs w:val="32"/>
         </w:rPr>
+        <w:sectPr>
+          <w:pgSz w:w="11907" w:h="16839" w:code="9"/>
+          <w:pgMar w:top="1440" w:right="1134" w:bottom="1440" w:left="1701" w:header="720" w:footer="720" w:gutter="0"/>
+          <w:cols w:space="720"/>
+          <w:docGrid w:linePitch="360"/>
+        </w:sectPr>
+      </w:pPr>
+    </w:p>
+    <w:p>
+      <w:pPr>
+        <w:spacing w:line="360" w:lineRule="auto"/>
+        <w:rPr>
+          <w:b/>
+          <w:sz w:val="32"/>
+          <w:szCs w:val="32"/>
+        </w:rPr>
       </w:pPr>
       <w:r>
         <w:rPr>
@@ -3193,288 +3029,159 @@
           <w:bCs/>
           <w:szCs w:val="24"/>
         </w:rPr>
-        <w:t xml:space="preserve">a project dealing with the </w:t>
-      </w:r>
-      <w:proofErr w:type="spellStart"/>
+        <w:t>a project dealing with the ptu cse students problems of finding the good &amp; quality resources for their study. So this project could be one and only to deal with it. The ptu cse syllabus guide will include the notes, books, question banks, previous years question papers, and hopefully quiz. Thus the students need not have to look any further for studying their current subjects and hopefully this will decrease the burden on the students of finding the different topics from the internet. Thus this project could prove to a game changer for ptu cse students, whether they are doing the thorough study of the subject or just walking through the subject during sessional or examination. The project is open source &amp; is under the Apache License, Version 2.0. It could prove to be the time effective solution for the students. This project will work on all major platforms including windows, android, ios, windows phone, blackberry, Ubuntu OS, Firefox OS etc.</w:t>
+      </w:r>
       <w:r>
         <w:rPr>
           <w:bCs/>
           <w:szCs w:val="24"/>
         </w:rPr>
-        <w:t>ptu</w:t>
-      </w:r>
-      <w:proofErr w:type="spellEnd"/>
-      <w:r>
+        <w:t xml:space="preserve"> </w:t>
+      </w:r>
+    </w:p>
+    <w:p>
+      <w:pPr>
+        <w:spacing w:line="360" w:lineRule="auto"/>
+        <w:jc w:val="both"/>
         <w:rPr>
           <w:bCs/>
           <w:szCs w:val="24"/>
         </w:rPr>
+      </w:pPr>
+    </w:p>
+    <w:p>
+      <w:pPr>
+        <w:spacing w:line="360" w:lineRule="auto"/>
+        <w:ind w:left="420"/>
+        <w:jc w:val="both"/>
+        <w:rPr>
+          <w:color w:val="000000"/>
+          <w:szCs w:val="28"/>
+        </w:rPr>
+      </w:pPr>
+      <w:r>
+        <w:rPr>
+          <w:bCs/>
+          <w:szCs w:val="24"/>
+        </w:rPr>
+        <w:t>The</w:t>
+      </w:r>
+      <w:r>
+        <w:rPr>
+          <w:b/>
+          <w:bCs/>
+          <w:szCs w:val="24"/>
+        </w:rPr>
         <w:t xml:space="preserve"> </w:t>
       </w:r>
-      <w:proofErr w:type="spellStart"/>
-      <w:r>
-        <w:rPr>
+      <w:r>
+        <w:rPr>
+          <w:b/>
           <w:bCs/>
           <w:szCs w:val="24"/>
         </w:rPr>
-        <w:t>cse</w:t>
-      </w:r>
-      <w:proofErr w:type="spellEnd"/>
+        <w:t>PTU CSE SYLLABUS GUIDE</w:t>
+      </w:r>
       <w:r>
         <w:rPr>
           <w:bCs/>
           <w:szCs w:val="24"/>
         </w:rPr>
-        <w:t xml:space="preserve"> </w:t>
-      </w:r>
-      <w:proofErr w:type="gramStart"/>
+        <w:t xml:space="preserve"> includes </w:t>
+      </w:r>
       <w:r>
         <w:rPr>
           <w:bCs/>
           <w:szCs w:val="24"/>
         </w:rPr>
-        <w:t>students</w:t>
-      </w:r>
-      <w:proofErr w:type="gramEnd"/>
+        <w:t xml:space="preserve">student registration/login page, student page.  In </w:t>
+      </w:r>
       <w:r>
         <w:rPr>
           <w:bCs/>
           <w:szCs w:val="24"/>
         </w:rPr>
-        <w:t xml:space="preserve"> problems of finding the good &amp; quality resources for their study. So this project could be one and only to deal with it. The </w:t>
-      </w:r>
-      <w:proofErr w:type="spellStart"/>
+        <w:t>Student Registration</w:t>
+      </w:r>
       <w:r>
         <w:rPr>
           <w:bCs/>
           <w:szCs w:val="24"/>
         </w:rPr>
-        <w:t>ptu</w:t>
-      </w:r>
-      <w:proofErr w:type="spellEnd"/>
-      <w:r>
+        <w:t xml:space="preserve"> students can fill their information to get the homepage. The homepage which is the user panel will include links to different semester pages. The different semester pages will have the further subject pages and the subject pages will have the notes, question banks, quiz, previous year question paper for different subjects. </w:t>
+      </w:r>
+      <w:r>
+        <w:rPr>
+          <w:color w:val="000000"/>
+          <w:szCs w:val="28"/>
+        </w:rPr>
+        <w:t xml:space="preserve">In starting of the project student fills his login information and if he is not registered he has to before using this guide. When the new user registers the admin of DB have right to give the privileges to the user. So after the admin gives rights to the user, then the user will be able to login with the information he has provided during the registration. After login the user will be taken to his profile page, where he can traverse to any subject by clicking the links or can just search for the subject or the topic and the results will be displayed instantly without refreshing. </w:t>
+      </w:r>
+    </w:p>
+    <w:p>
+      <w:pPr>
+        <w:spacing w:line="360" w:lineRule="auto"/>
+        <w:jc w:val="both"/>
         <w:rPr>
           <w:bCs/>
           <w:szCs w:val="24"/>
         </w:rPr>
-        <w:t xml:space="preserve"> </w:t>
-      </w:r>
-      <w:proofErr w:type="spellStart"/>
-      <w:r>
+      </w:pPr>
+    </w:p>
+    <w:p>
+      <w:pPr>
+        <w:spacing w:line="360" w:lineRule="auto"/>
+        <w:jc w:val="both"/>
         <w:rPr>
           <w:bCs/>
           <w:szCs w:val="24"/>
         </w:rPr>
-        <w:t>cse</w:t>
-      </w:r>
-      <w:proofErr w:type="spellEnd"/>
-      <w:r>
-        <w:rPr>
+      </w:pPr>
+    </w:p>
+    <w:p>
+      <w:pPr>
+        <w:spacing w:line="360" w:lineRule="auto"/>
+        <w:jc w:val="both"/>
+        <w:rPr>
+          <w:b/>
+          <w:sz w:val="32"/>
+          <w:szCs w:val="32"/>
+        </w:rPr>
+      </w:pPr>
+    </w:p>
+    <w:p>
+      <w:pPr>
+        <w:spacing w:line="360" w:lineRule="auto"/>
+        <w:jc w:val="both"/>
+        <w:rPr>
+          <w:b/>
+          <w:sz w:val="32"/>
+          <w:szCs w:val="32"/>
+        </w:rPr>
+      </w:pPr>
+    </w:p>
+    <w:p>
+      <w:pPr>
+        <w:spacing w:line="360" w:lineRule="auto"/>
+        <w:jc w:val="both"/>
+        <w:rPr>
+          <w:b/>
+          <w:sz w:val="32"/>
+          <w:szCs w:val="32"/>
+        </w:rPr>
+      </w:pPr>
+    </w:p>
+    <w:p>
+      <w:pPr>
+        <w:spacing w:line="360" w:lineRule="auto"/>
+        <w:jc w:val="both"/>
+        <w:rPr>
+          <w:b/>
           <w:bCs/>
-          <w:szCs w:val="24"/>
-        </w:rPr>
-        <w:t xml:space="preserve"> syllabus guide will include the notes, books, question banks, previous years question papers, and hopefully quiz. Thus the students need not have to look any further for studying their current subjects and hopefully this will decrease the burden on the students of finding the different topics from the internet. Thus this project could prove to a game changer for </w:t>
-      </w:r>
-      <w:proofErr w:type="spellStart"/>
-      <w:r>
-        <w:rPr>
-          <w:bCs/>
-          <w:szCs w:val="24"/>
-        </w:rPr>
-        <w:t>ptu</w:t>
-      </w:r>
-      <w:proofErr w:type="spellEnd"/>
-      <w:r>
-        <w:rPr>
-          <w:bCs/>
-          <w:szCs w:val="24"/>
-        </w:rPr>
-        <w:t xml:space="preserve"> </w:t>
-      </w:r>
-      <w:proofErr w:type="spellStart"/>
-      <w:r>
-        <w:rPr>
-          <w:bCs/>
-          <w:szCs w:val="24"/>
-        </w:rPr>
-        <w:t>cse</w:t>
-      </w:r>
-      <w:proofErr w:type="spellEnd"/>
-      <w:r>
-        <w:rPr>
-          <w:bCs/>
-          <w:szCs w:val="24"/>
-        </w:rPr>
-        <w:t xml:space="preserve"> students, whether they are doing the thorough study of the subject or just walking through the subject during sessional or examination. The project is open source &amp; is under the Apache License, Version 2.0. It could prove to be the time effective solution for the students. This project will work on all major platforms including windows, android, </w:t>
-      </w:r>
-      <w:proofErr w:type="spellStart"/>
-      <w:r>
-        <w:rPr>
-          <w:bCs/>
-          <w:szCs w:val="24"/>
-        </w:rPr>
-        <w:t>ios</w:t>
-      </w:r>
-      <w:proofErr w:type="spellEnd"/>
-      <w:r>
-        <w:rPr>
-          <w:bCs/>
-          <w:szCs w:val="24"/>
-        </w:rPr>
-        <w:t>, windows phone, blackberry, Ubuntu OS, Firefox OS etc.</w:t>
-      </w:r>
-      <w:r>
-        <w:rPr>
-          <w:bCs/>
-          <w:szCs w:val="24"/>
-        </w:rPr>
-        <w:t xml:space="preserve"> </w:t>
-      </w:r>
-    </w:p>
-    <w:p>
-      <w:pPr>
-        <w:spacing w:line="360" w:lineRule="auto"/>
-        <w:jc w:val="both"/>
-        <w:rPr>
-          <w:bCs/>
-          <w:szCs w:val="24"/>
-        </w:rPr>
-      </w:pPr>
-    </w:p>
-    <w:p>
-      <w:pPr>
-        <w:spacing w:line="360" w:lineRule="auto"/>
-        <w:ind w:left="420"/>
-        <w:jc w:val="both"/>
-        <w:rPr>
-          <w:color w:val="000000"/>
-          <w:szCs w:val="28"/>
-        </w:rPr>
-      </w:pPr>
-      <w:r>
-        <w:rPr>
-          <w:bCs/>
-          <w:szCs w:val="24"/>
-        </w:rPr>
-        <w:t>The</w:t>
-      </w:r>
-      <w:r>
-        <w:rPr>
-          <w:b/>
-          <w:bCs/>
-          <w:szCs w:val="24"/>
-        </w:rPr>
-        <w:t xml:space="preserve"> </w:t>
-      </w:r>
-      <w:r>
-        <w:rPr>
-          <w:b/>
-          <w:bCs/>
-          <w:szCs w:val="24"/>
-        </w:rPr>
-        <w:t>PTU CSE SYLLABUS GUIDE</w:t>
-      </w:r>
-      <w:r>
-        <w:rPr>
-          <w:bCs/>
-          <w:szCs w:val="24"/>
-        </w:rPr>
-        <w:t xml:space="preserve"> includes </w:t>
-      </w:r>
-      <w:r>
-        <w:rPr>
-          <w:bCs/>
-          <w:szCs w:val="24"/>
-        </w:rPr>
-        <w:t xml:space="preserve">student registration/login page, student page.  In </w:t>
-      </w:r>
-      <w:r>
-        <w:rPr>
-          <w:bCs/>
-          <w:szCs w:val="24"/>
-        </w:rPr>
-        <w:t>Student Registration</w:t>
-      </w:r>
-      <w:r>
-        <w:rPr>
-          <w:bCs/>
-          <w:szCs w:val="24"/>
-        </w:rPr>
-        <w:t xml:space="preserve"> students can fill their information to get the homepage. The homepage which is the user panel will include links to different semester pages. The different semester pages will have the further subject pages and the subject pages will have the notes, question banks, quiz, previous year question paper for different subjects. </w:t>
-      </w:r>
-      <w:r>
-        <w:rPr>
-          <w:color w:val="000000"/>
-          <w:szCs w:val="28"/>
-        </w:rPr>
-        <w:t xml:space="preserve">In starting of the project student fills his login information and if he is not registered he has to before using this guide. When the new user registers the admin of DB have right to give the privileges to the user. So after the admin gives rights to the user, then the user will be able to login with the information he has provided during the registration. After login the user will be taken to his profile page, where he can traverse to any subject by clicking the links or can just search for the subject or the topic and the results will be displayed instantly without refreshing. </w:t>
-      </w:r>
-    </w:p>
-    <w:p>
-      <w:pPr>
-        <w:spacing w:line="360" w:lineRule="auto"/>
-        <w:jc w:val="both"/>
-        <w:rPr>
-          <w:bCs/>
-          <w:szCs w:val="24"/>
-        </w:rPr>
-      </w:pPr>
-    </w:p>
-    <w:p>
-      <w:pPr>
-        <w:spacing w:line="360" w:lineRule="auto"/>
-        <w:jc w:val="both"/>
-        <w:rPr>
-          <w:bCs/>
-          <w:szCs w:val="24"/>
-        </w:rPr>
-      </w:pPr>
-    </w:p>
-    <w:p>
-      <w:pPr>
-        <w:spacing w:line="360" w:lineRule="auto"/>
-        <w:jc w:val="both"/>
-        <w:rPr>
-          <w:b/>
-          <w:sz w:val="32"/>
-          <w:szCs w:val="32"/>
-        </w:rPr>
-      </w:pPr>
-    </w:p>
-    <w:p>
-      <w:pPr>
-        <w:spacing w:line="360" w:lineRule="auto"/>
-        <w:jc w:val="both"/>
-        <w:rPr>
-          <w:b/>
-          <w:sz w:val="32"/>
-          <w:szCs w:val="32"/>
-        </w:rPr>
-      </w:pPr>
-    </w:p>
-    <w:p>
-      <w:pPr>
-        <w:spacing w:line="360" w:lineRule="auto"/>
-        <w:jc w:val="both"/>
-        <w:rPr>
-          <w:b/>
-          <w:sz w:val="32"/>
-          <w:szCs w:val="32"/>
-        </w:rPr>
-      </w:pPr>
-    </w:p>
-    <w:p>
-      <w:pPr>
-        <w:spacing w:line="360" w:lineRule="auto"/>
-        <w:jc w:val="both"/>
-        <w:rPr>
-          <w:b/>
-          <w:bCs/>
-          <w:sz w:val="32"/>
-          <w:szCs w:val="32"/>
-        </w:rPr>
-      </w:pPr>
-      <w:proofErr w:type="gramStart"/>
+          <w:sz w:val="32"/>
+          <w:szCs w:val="32"/>
+        </w:rPr>
+      </w:pPr>
       <w:r>
         <w:rPr>
           <w:b/>
@@ -3490,16 +3197,7 @@
           <w:sz w:val="32"/>
           <w:szCs w:val="32"/>
         </w:rPr>
-        <w:t>Technology</w:t>
-      </w:r>
-      <w:proofErr w:type="gramEnd"/>
-      <w:r>
-        <w:rPr>
-          <w:b/>
-          <w:sz w:val="32"/>
-          <w:szCs w:val="32"/>
-        </w:rPr>
-        <w:t xml:space="preserve"> to be used:-</w:t>
+        <w:t>Technology to be used:-</w:t>
       </w:r>
     </w:p>
     <w:p>
@@ -3520,21 +3218,7 @@
         <w:rPr>
           <w:szCs w:val="24"/>
         </w:rPr>
-        <w:t xml:space="preserve">HTML, CSS, </w:t>
-      </w:r>
-      <w:proofErr w:type="spellStart"/>
-      <w:r>
-        <w:rPr>
-          <w:szCs w:val="24"/>
-        </w:rPr>
-        <w:t>jQuery</w:t>
-      </w:r>
-      <w:proofErr w:type="spellEnd"/>
-      <w:r>
-        <w:rPr>
-          <w:szCs w:val="24"/>
-        </w:rPr>
-        <w:t>, PHP</w:t>
+        <w:t>HTML, CSS, jQuery, PHP</w:t>
       </w:r>
       <w:r>
         <w:rPr>
@@ -3572,17 +3256,8 @@
           <w:b/>
           <w:szCs w:val="24"/>
         </w:rPr>
-        <w:t>HTML</w:t>
-      </w:r>
-      <w:proofErr w:type="gramStart"/>
-      <w:r>
-        <w:rPr>
-          <w:b/>
-          <w:szCs w:val="24"/>
-        </w:rPr>
-        <w:t>:-</w:t>
-      </w:r>
-      <w:proofErr w:type="gramEnd"/>
+        <w:t>HTML:-</w:t>
+      </w:r>
       <w:r>
         <w:rPr>
           <w:szCs w:val="24"/>
@@ -3701,17 +3376,8 @@
           <w:b/>
           <w:szCs w:val="24"/>
         </w:rPr>
-        <w:t>CSS</w:t>
-      </w:r>
-      <w:proofErr w:type="gramStart"/>
-      <w:r>
-        <w:rPr>
-          <w:b/>
-          <w:szCs w:val="24"/>
-        </w:rPr>
-        <w:t>:-</w:t>
-      </w:r>
-      <w:proofErr w:type="gramEnd"/>
+        <w:t>CSS:-</w:t>
+      </w:r>
       <w:r>
         <w:rPr>
           <w:szCs w:val="24"/>
@@ -3828,24 +3494,13 @@
         </w:rPr>
         <w:t xml:space="preserve">2.3 </w:t>
       </w:r>
-      <w:proofErr w:type="spellStart"/>
-      <w:r>
-        <w:rPr>
-          <w:b/>
-          <w:szCs w:val="24"/>
-        </w:rPr>
-        <w:t>jQuery</w:t>
-      </w:r>
-      <w:proofErr w:type="spellEnd"/>
-      <w:proofErr w:type="gramStart"/>
-      <w:r>
-        <w:rPr>
-          <w:b/>
-          <w:szCs w:val="24"/>
-        </w:rPr>
-        <w:t>:-</w:t>
-      </w:r>
-      <w:proofErr w:type="gramEnd"/>
+      <w:r>
+        <w:rPr>
+          <w:b/>
+          <w:szCs w:val="24"/>
+        </w:rPr>
+        <w:t xml:space="preserve">jQuery:- </w:t>
+      </w:r>
       <w:r>
         <w:rPr>
           <w:b/>
@@ -3854,19 +3509,7 @@
         <w:t xml:space="preserve"> </w:t>
       </w:r>
       <w:r>
-        <w:rPr>
-          <w:b/>
-          <w:szCs w:val="24"/>
-        </w:rPr>
-        <w:t xml:space="preserve"> </w:t>
-      </w:r>
-      <w:proofErr w:type="spellStart"/>
-      <w:r>
-        <w:t>jQuery</w:t>
-      </w:r>
-      <w:proofErr w:type="spellEnd"/>
-      <w:r>
-        <w:t xml:space="preserve"> is a lightweight, "write less, do more", JavaScript library. Features are</w:t>
+        <w:t>jQuery is a lightweight, "write less, do more", JavaScript library. Features are</w:t>
       </w:r>
     </w:p>
     <w:p>
@@ -3993,17 +3636,8 @@
           <w:b/>
           <w:szCs w:val="24"/>
         </w:rPr>
-        <w:t>PHP</w:t>
-      </w:r>
-      <w:proofErr w:type="gramStart"/>
-      <w:r>
-        <w:rPr>
-          <w:b/>
-          <w:szCs w:val="24"/>
-        </w:rPr>
-        <w:t>:-</w:t>
-      </w:r>
-      <w:proofErr w:type="gramEnd"/>
+        <w:t>PHP:-</w:t>
+      </w:r>
       <w:r>
         <w:rPr>
           <w:szCs w:val="24"/>
@@ -4416,25 +4050,7 @@
           <w:sz w:val="24"/>
           <w:szCs w:val="24"/>
         </w:rPr>
-        <w:t xml:space="preserve">This phase define the requirement of the software i.e. it defines the tools and </w:t>
-      </w:r>
-      <w:proofErr w:type="spellStart"/>
-      <w:r>
-        <w:rPr>
-          <w:rFonts w:ascii="Times New Roman" w:hAnsi="Times New Roman"/>
-          <w:sz w:val="24"/>
-          <w:szCs w:val="24"/>
-        </w:rPr>
-        <w:t>equipments</w:t>
-      </w:r>
-      <w:proofErr w:type="spellEnd"/>
-      <w:r>
-        <w:rPr>
-          <w:rFonts w:ascii="Times New Roman" w:hAnsi="Times New Roman"/>
-          <w:sz w:val="24"/>
-          <w:szCs w:val="24"/>
-        </w:rPr>
-        <w:t xml:space="preserve"> which are used for the development of the software. Following are the hardware and software requirements for building this application:</w:t>
+        <w:t>This phase define the requirement of the software i.e. it defines the tools and equipments which are used for the development of the software. Following are the hardware and software requirements for building this application:</w:t>
       </w:r>
     </w:p>
     <w:p>
@@ -5088,17 +4704,8 @@
           <w:b/>
           <w:szCs w:val="24"/>
         </w:rPr>
-        <w:t>Economic Feasibility</w:t>
-      </w:r>
-      <w:proofErr w:type="gramStart"/>
-      <w:r>
-        <w:rPr>
-          <w:b/>
-          <w:szCs w:val="24"/>
-        </w:rPr>
-        <w:t>:-</w:t>
-      </w:r>
-      <w:proofErr w:type="gramEnd"/>
+        <w:t>Economic Feasibility:-</w:t>
+      </w:r>
       <w:r>
         <w:rPr>
           <w:szCs w:val="24"/>
@@ -7635,7 +7242,7 @@
             <v:path gradientshapeok="t" o:connecttype="rect"/>
           </v:shapetype>
           <v:shape id="Text Box 2" o:spid="_x0000_s1158" type="#_x0000_t202" style="position:absolute;margin-left:261.85pt;margin-top:18.6pt;width:182.4pt;height:214.95pt;z-index:251759616;visibility:visible;mso-width-percent:400;mso-height-percent:200;mso-wrap-distance-top:3.6pt;mso-wrap-distance-bottom:3.6pt;mso-width-percent:400;mso-height-percent:200;mso-width-relative:margin;mso-height-relative:margin" o:gfxdata="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">
-            <v:textbox style="mso-fit-shape-to-text:t">
+            <v:textbox style="mso-next-textbox:#Text Box 2;mso-fit-shape-to-text:t">
               <w:txbxContent>
                 <w:p>
                   <w:pPr>
@@ -8706,8 +8313,6 @@
           <w:szCs w:val="32"/>
         </w:rPr>
       </w:pPr>
-      <w:bookmarkStart w:id="0" w:name="_GoBack"/>
-      <w:bookmarkEnd w:id="0"/>
       <w:r>
         <w:rPr>
           <w:b/>
@@ -8773,25 +8378,7 @@
           <w:color w:val="000000"/>
           <w:szCs w:val="24"/>
         </w:rPr>
-        <w:t xml:space="preserve">Syllabus and some study material have been added. In </w:t>
-      </w:r>
-      <w:proofErr w:type="spellStart"/>
-      <w:proofErr w:type="gramStart"/>
-      <w:r>
-        <w:rPr>
-          <w:color w:val="000000"/>
-          <w:szCs w:val="24"/>
-        </w:rPr>
-        <w:t>th</w:t>
-      </w:r>
-      <w:proofErr w:type="spellEnd"/>
-      <w:proofErr w:type="gramEnd"/>
-      <w:r>
-        <w:rPr>
-          <w:color w:val="000000"/>
-          <w:szCs w:val="24"/>
-        </w:rPr>
-        <w:t xml:space="preserve"> future we will be adding more study material and related content.</w:t>
+        <w:t>Syllabus and some study material have been added. In th future we will be adding more study material and related content.</w:t>
       </w:r>
     </w:p>
     <w:p>
@@ -9302,7 +8889,6 @@
           <w:szCs w:val="24"/>
         </w:rPr>
       </w:pPr>
-      <w:proofErr w:type="spellStart"/>
       <w:r>
         <w:rPr>
           <w:rFonts w:ascii="Times New Roman" w:hAnsi="Times New Roman" w:cs="Times New Roman"/>
@@ -9310,17 +8896,7 @@
           <w:sz w:val="24"/>
           <w:szCs w:val="24"/>
         </w:rPr>
-        <w:t>Appgvyer</w:t>
-      </w:r>
-      <w:proofErr w:type="spellEnd"/>
-      <w:r>
-        <w:rPr>
-          <w:rFonts w:ascii="Times New Roman" w:hAnsi="Times New Roman" w:cs="Times New Roman"/>
-          <w:bCs/>
-          <w:sz w:val="24"/>
-          <w:szCs w:val="24"/>
-        </w:rPr>
-        <w:t xml:space="preserve"> Steroids</w:t>
+        <w:t>Appgvyer Steroids</w:t>
       </w:r>
     </w:p>
     <w:p>
@@ -9346,41 +8922,21 @@
           <w:sz w:val="24"/>
           <w:szCs w:val="24"/>
         </w:rPr>
-        <w:t xml:space="preserve">Getting good with </w:t>
-      </w:r>
-      <w:proofErr w:type="spellStart"/>
-      <w:r>
+        <w:t>Getting good with javascript.</w:t>
+      </w:r>
+    </w:p>
+    <w:p>
+      <w:pPr>
+        <w:pStyle w:val="ListParagraph"/>
+        <w:spacing w:line="360" w:lineRule="auto"/>
+        <w:ind w:left="360"/>
+        <w:jc w:val="both"/>
         <w:rPr>
           <w:rFonts w:ascii="Times New Roman" w:hAnsi="Times New Roman" w:cs="Times New Roman"/>
           <w:bCs/>
           <w:sz w:val="24"/>
           <w:szCs w:val="24"/>
         </w:rPr>
-        <w:t>javascript</w:t>
-      </w:r>
-      <w:proofErr w:type="spellEnd"/>
-      <w:r>
-        <w:rPr>
-          <w:rFonts w:ascii="Times New Roman" w:hAnsi="Times New Roman" w:cs="Times New Roman"/>
-          <w:bCs/>
-          <w:sz w:val="24"/>
-          <w:szCs w:val="24"/>
-        </w:rPr>
-        <w:t>.</w:t>
-      </w:r>
-    </w:p>
-    <w:p>
-      <w:pPr>
-        <w:pStyle w:val="ListParagraph"/>
-        <w:spacing w:line="360" w:lineRule="auto"/>
-        <w:ind w:left="360"/>
-        <w:jc w:val="both"/>
-        <w:rPr>
-          <w:rFonts w:ascii="Times New Roman" w:hAnsi="Times New Roman" w:cs="Times New Roman"/>
-          <w:bCs/>
-          <w:sz w:val="24"/>
-          <w:szCs w:val="24"/>
-        </w:rPr>
       </w:pPr>
     </w:p>
     <w:p>
@@ -9420,9 +8976,10 @@
       </w:pPr>
     </w:p>
     <w:sectPr>
+      <w:footerReference w:type="default" r:id="rId21"/>
       <w:pgSz w:w="11907" w:h="16839" w:code="9"/>
       <w:pgMar w:top="1440" w:right="1134" w:bottom="1440" w:left="1701" w:header="720" w:footer="720" w:gutter="0"/>
-      <w:pgNumType w:start="5"/>
+      <w:pgNumType w:start="1"/>
       <w:cols w:space="720"/>
       <w:docGrid w:linePitch="360"/>
     </w:sectPr>
@@ -9451,6 +9008,60 @@
 
 <file path=word/footer1.xml><?xml version="1.0" encoding="utf-8"?>
 <w:ftr xmlns:wpc="http://schemas.microsoft.com/office/word/2010/wordprocessingCanvas" xmlns:mc="http://schemas.openxmlformats.org/markup-compatibility/2006" xmlns:o="urn:schemas-microsoft-com:office:office" xmlns:r="http://schemas.openxmlformats.org/officeDocument/2006/relationships" xmlns:m="http://schemas.openxmlformats.org/officeDocument/2006/math" xmlns:v="urn:schemas-microsoft-com:vml" xmlns:wp14="http://schemas.microsoft.com/office/word/2010/wordprocessingDrawing" xmlns:wp="http://schemas.openxmlformats.org/drawingml/2006/wordprocessingDrawing" xmlns:w10="urn:schemas-microsoft-com:office:word" xmlns:w="http://schemas.openxmlformats.org/wordprocessingml/2006/main" xmlns:w14="http://schemas.microsoft.com/office/word/2010/wordml" xmlns:w15="http://schemas.microsoft.com/office/word/2012/wordml" xmlns:wpg="http://schemas.microsoft.com/office/word/2010/wordprocessingGroup" xmlns:wpi="http://schemas.microsoft.com/office/word/2010/wordprocessingInk" xmlns:wne="http://schemas.microsoft.com/office/word/2006/wordml" xmlns:wps="http://schemas.microsoft.com/office/word/2010/wordprocessingShape" mc:Ignorable="w14 w15 wp14">
+  <w:p>
+    <w:pPr>
+      <w:pStyle w:val="Footer"/>
+      <w:jc w:val="center"/>
+    </w:pPr>
+  </w:p>
+</w:ftr>
+</file>
+
+<file path=word/footer2.xml><?xml version="1.0" encoding="utf-8"?>
+<w:ftr xmlns:wpc="http://schemas.microsoft.com/office/word/2010/wordprocessingCanvas" xmlns:mc="http://schemas.openxmlformats.org/markup-compatibility/2006" xmlns:o="urn:schemas-microsoft-com:office:office" xmlns:r="http://schemas.openxmlformats.org/officeDocument/2006/relationships" xmlns:m="http://schemas.openxmlformats.org/officeDocument/2006/math" xmlns:v="urn:schemas-microsoft-com:vml" xmlns:wp14="http://schemas.microsoft.com/office/word/2010/wordprocessingDrawing" xmlns:wp="http://schemas.openxmlformats.org/drawingml/2006/wordprocessingDrawing" xmlns:w10="urn:schemas-microsoft-com:office:word" xmlns:w="http://schemas.openxmlformats.org/wordprocessingml/2006/main" xmlns:w14="http://schemas.microsoft.com/office/word/2010/wordml" xmlns:w15="http://schemas.microsoft.com/office/word/2012/wordml" xmlns:wpg="http://schemas.microsoft.com/office/word/2010/wordprocessingGroup" xmlns:wpi="http://schemas.microsoft.com/office/word/2010/wordprocessingInk" xmlns:wne="http://schemas.microsoft.com/office/word/2006/wordml" xmlns:wps="http://schemas.microsoft.com/office/word/2010/wordprocessingShape" mc:Ignorable="w14 w15 wp14">
+  <w:sdt>
+    <w:sdtPr>
+      <w:id w:val="-2084980543"/>
+      <w:docPartObj>
+        <w:docPartGallery w:val="Page Numbers (Bottom of Page)"/>
+        <w:docPartUnique/>
+      </w:docPartObj>
+    </w:sdtPr>
+    <w:sdtEndPr>
+      <w:rPr>
+        <w:noProof/>
+      </w:rPr>
+    </w:sdtEndPr>
+    <w:sdtContent>
+      <w:p>
+        <w:pPr>
+          <w:pStyle w:val="Footer"/>
+          <w:jc w:val="center"/>
+        </w:pPr>
+        <w:r>
+          <w:fldChar w:fldCharType="begin"/>
+        </w:r>
+        <w:r>
+          <w:instrText xml:space="preserve"> PAGE   \* MERGEFORMAT </w:instrText>
+        </w:r>
+        <w:r>
+          <w:fldChar w:fldCharType="separate"/>
+        </w:r>
+        <w:r>
+          <w:rPr>
+            <w:noProof/>
+          </w:rPr>
+          <w:t>13</w:t>
+        </w:r>
+        <w:r>
+          <w:rPr>
+            <w:noProof/>
+          </w:rPr>
+          <w:fldChar w:fldCharType="end"/>
+        </w:r>
+      </w:p>
+    </w:sdtContent>
+  </w:sdt>
   <w:p>
     <w:pPr>
       <w:pStyle w:val="Footer"/>
@@ -13501,6 +13112,76 @@
       <w:szCs w:val="24"/>
     </w:rPr>
   </w:style>
+  <w:style w:type="character" w:styleId="CommentReference">
+    <w:name w:val="annotation reference"/>
+    <w:basedOn w:val="DefaultParagraphFont"/>
+    <w:uiPriority w:val="99"/>
+    <w:semiHidden/>
+    <w:unhideWhenUsed/>
+    <w:rsid w:val="003741E5"/>
+    <w:rPr>
+      <w:sz w:val="16"/>
+      <w:szCs w:val="16"/>
+    </w:rPr>
+  </w:style>
+  <w:style w:type="paragraph" w:styleId="CommentText">
+    <w:name w:val="annotation text"/>
+    <w:basedOn w:val="Normal"/>
+    <w:link w:val="CommentTextChar"/>
+    <w:uiPriority w:val="99"/>
+    <w:semiHidden/>
+    <w:unhideWhenUsed/>
+    <w:rsid w:val="003741E5"/>
+    <w:rPr>
+      <w:sz w:val="20"/>
+    </w:rPr>
+  </w:style>
+  <w:style w:type="character" w:customStyle="1" w:styleId="CommentTextChar">
+    <w:name w:val="Comment Text Char"/>
+    <w:basedOn w:val="DefaultParagraphFont"/>
+    <w:link w:val="CommentText"/>
+    <w:uiPriority w:val="99"/>
+    <w:semiHidden/>
+    <w:rsid w:val="003741E5"/>
+    <w:rPr>
+      <w:rFonts w:ascii="Times New Roman" w:eastAsia="SimSun" w:hAnsi="Times New Roman" w:cs="Times New Roman"/>
+      <w:kern w:val="2"/>
+      <w:sz w:val="20"/>
+      <w:szCs w:val="20"/>
+      <w:lang w:eastAsia="zh-CN"/>
+    </w:rPr>
+  </w:style>
+  <w:style w:type="paragraph" w:styleId="CommentSubject">
+    <w:name w:val="annotation subject"/>
+    <w:basedOn w:val="CommentText"/>
+    <w:next w:val="CommentText"/>
+    <w:link w:val="CommentSubjectChar"/>
+    <w:uiPriority w:val="99"/>
+    <w:semiHidden/>
+    <w:unhideWhenUsed/>
+    <w:rsid w:val="003741E5"/>
+    <w:rPr>
+      <w:b/>
+      <w:bCs/>
+    </w:rPr>
+  </w:style>
+  <w:style w:type="character" w:customStyle="1" w:styleId="CommentSubjectChar">
+    <w:name w:val="Comment Subject Char"/>
+    <w:basedOn w:val="CommentTextChar"/>
+    <w:link w:val="CommentSubject"/>
+    <w:uiPriority w:val="99"/>
+    <w:semiHidden/>
+    <w:rsid w:val="003741E5"/>
+    <w:rPr>
+      <w:rFonts w:ascii="Times New Roman" w:eastAsia="SimSun" w:hAnsi="Times New Roman" w:cs="Times New Roman"/>
+      <w:b/>
+      <w:bCs/>
+      <w:kern w:val="2"/>
+      <w:sz w:val="20"/>
+      <w:szCs w:val="20"/>
+      <w:lang w:eastAsia="zh-CN"/>
+    </w:rPr>
+  </w:style>
 </w:styles>
 </file>
 
@@ -13792,7 +13473,7 @@
 </file>
 
 <file path=customXml/itemProps1.xml><?xml version="1.0" encoding="utf-8"?>
-<ds:datastoreItem xmlns:ds="http://schemas.openxmlformats.org/officeDocument/2006/customXml" ds:itemID="{15F3F2B0-C43F-4D62-91F8-57C3B464A278}">
+<ds:datastoreItem xmlns:ds="http://schemas.openxmlformats.org/officeDocument/2006/customXml" ds:itemID="{4B0BAA8B-A5F2-4F27-B023-37A630D1710F}">
   <ds:schemaRefs>
     <ds:schemaRef ds:uri="http://schemas.openxmlformats.org/officeDocument/2006/bibliography"/>
   </ds:schemaRefs>

</xml_diff>